<commit_message>
Edited the Angular Application Writeup file
</commit_message>
<xml_diff>
--- a/Phase 1/Angular Application/Angular Application Writeup.docx
+++ b/Phase 1/Angular Application/Angular Application Writeup.docx
@@ -49,6 +49,71 @@
           <w:szCs w:val="40"/>
         </w:rPr>
         <w:t>2058861_Imtiaz_Ahmed_MEAN_Stack</w:t>
+      </w:r>
+    </w:p>
+    <w:p>
+      <w:pPr>
+        <w:rPr>
+          <w:sz w:val="40"/>
+          <w:szCs w:val="40"/>
+        </w:rPr>
+      </w:pPr>
+      <w:hyperlink r:id="rId5" w:history="1">
+        <w:r>
+          <w:rPr>
+            <w:rStyle w:val="Hyperlink"/>
+            <w:sz w:val="40"/>
+            <w:szCs w:val="40"/>
+            <w:highlight w:val="yellow"/>
+          </w:rPr>
+          <w:t>2058861_Imtiaz_Ahmed_MEAN_Stack</w:t>
+        </w:r>
+      </w:hyperlink>
+      <w:r>
+        <w:rPr>
+          <w:sz w:val="40"/>
+          <w:szCs w:val="40"/>
+          <w:highlight w:val="yellow"/>
+        </w:rPr>
+        <w:t>/</w:t>
+      </w:r>
+      <w:hyperlink r:id="rId6" w:history="1">
+        <w:r>
+          <w:rPr>
+            <w:rStyle w:val="Hyperlink"/>
+            <w:sz w:val="40"/>
+            <w:szCs w:val="40"/>
+            <w:highlight w:val="yellow"/>
+          </w:rPr>
+          <w:t>Phase 1</w:t>
+        </w:r>
+      </w:hyperlink>
+      <w:r>
+        <w:rPr>
+          <w:sz w:val="40"/>
+          <w:szCs w:val="40"/>
+          <w:highlight w:val="yellow"/>
+        </w:rPr>
+        <w:t>/</w:t>
+      </w:r>
+      <w:hyperlink r:id="rId7" w:history="1">
+        <w:r>
+          <w:rPr>
+            <w:rStyle w:val="Hyperlink"/>
+            <w:sz w:val="40"/>
+            <w:szCs w:val="40"/>
+            <w:highlight w:val="yellow"/>
+          </w:rPr>
+          <w:t>Angular Application</w:t>
+        </w:r>
+      </w:hyperlink>
+      <w:r>
+        <w:rPr>
+          <w:sz w:val="40"/>
+          <w:szCs w:val="40"/>
+          <w:highlight w:val="yellow"/>
+        </w:rPr>
+        <w:t>/README.md</w:t>
       </w:r>
     </w:p>
     <w:p>
@@ -485,6 +550,25 @@
       <w:ind w:left="0" w:firstLine="0"/>
     </w:pPr>
   </w:style>
+  <w:style w:type="paragraph" w:styleId="Heading2">
+    <w:name w:val="heading 2"/>
+    <w:basedOn w:val="Normal"/>
+    <w:link w:val="Heading2Char"/>
+    <w:uiPriority w:val="9"/>
+    <w:qFormat/>
+    <w:rsid w:val="0089212E"/>
+    <w:pPr>
+      <w:spacing w:before="100" w:beforeAutospacing="1" w:after="100" w:afterAutospacing="1" w:line="240" w:lineRule="auto"/>
+      <w:outlineLvl w:val="1"/>
+    </w:pPr>
+    <w:rPr>
+      <w:rFonts w:ascii="Times New Roman" w:eastAsia="Times New Roman" w:hAnsi="Times New Roman" w:cs="Times New Roman"/>
+      <w:b/>
+      <w:bCs/>
+      <w:sz w:val="36"/>
+      <w:szCs w:val="36"/>
+    </w:rPr>
+  </w:style>
   <w:style w:type="character" w:default="1" w:styleId="DefaultParagraphFont">
     <w:name w:val="Default Paragraph Font"/>
     <w:uiPriority w:val="1"/>
@@ -533,6 +617,41 @@
     <w:rPr>
       <w:color w:val="605E5C"/>
       <w:shd w:val="clear" w:color="auto" w:fill="E1DFDD"/>
+    </w:rPr>
+  </w:style>
+  <w:style w:type="character" w:customStyle="1" w:styleId="Heading2Char">
+    <w:name w:val="Heading 2 Char"/>
+    <w:basedOn w:val="DefaultParagraphFont"/>
+    <w:link w:val="Heading2"/>
+    <w:uiPriority w:val="9"/>
+    <w:rsid w:val="0089212E"/>
+    <w:rPr>
+      <w:rFonts w:ascii="Times New Roman" w:eastAsia="Times New Roman" w:hAnsi="Times New Roman" w:cs="Times New Roman"/>
+      <w:b/>
+      <w:bCs/>
+      <w:sz w:val="36"/>
+      <w:szCs w:val="36"/>
+    </w:rPr>
+  </w:style>
+  <w:style w:type="character" w:customStyle="1" w:styleId="js-path-segment">
+    <w:name w:val="js-path-segment"/>
+    <w:basedOn w:val="DefaultParagraphFont"/>
+    <w:rsid w:val="0089212E"/>
+  </w:style>
+  <w:style w:type="character" w:customStyle="1" w:styleId="separator">
+    <w:name w:val="separator"/>
+    <w:basedOn w:val="DefaultParagraphFont"/>
+    <w:rsid w:val="0089212E"/>
+  </w:style>
+  <w:style w:type="character" w:styleId="Strong">
+    <w:name w:val="Strong"/>
+    <w:basedOn w:val="DefaultParagraphFont"/>
+    <w:uiPriority w:val="22"/>
+    <w:qFormat/>
+    <w:rsid w:val="0089212E"/>
+    <w:rPr>
+      <w:b/>
+      <w:bCs/>
     </w:rPr>
   </w:style>
 </w:styles>

</xml_diff>